<commit_message>
i changed my cv file
</commit_message>
<xml_diff>
--- a/GOODLUCK BENJAMIN Cv.docx
+++ b/GOODLUCK BENJAMIN Cv.docx
@@ -17,14 +17,6 @@
       </w:pPr>
       <w:r>
         <w:rPr>
-          <w:noProof/>
-        </w:rPr>
-        <w:pict w14:anchorId="321237EF">
-          <v:rect id="Rectangle 1" o:spid="_x0000_s2050" style="position:absolute;margin-left:597.3pt;margin-top:5.85pt;width:167.3pt;height:156.7pt;z-index:251659264;visibility:visible;mso-wrap-style:square;mso-width-percent:0;mso-height-percent:0;mso-wrap-distance-left:9pt;mso-wrap-distance-top:0;mso-wrap-distance-right:9pt;mso-wrap-distance-bottom:0;mso-position-horizontal:absolute;mso-position-horizontal-relative:text;mso-position-vertical:absolute;mso-position-vertical-relative:text;mso-width-percent:0;mso-height-percent:0;mso-width-relative:margin;mso-height-relative:margin;v-text-anchor:middle" o:gfxdata="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" filled="f" strokecolor="black [3213]" strokeweight="3pt"/>
-        </w:pict>
-      </w:r>
-      <w:r>
-        <w:rPr>
           <w:rFonts w:asciiTheme="minorHAnsi" w:hAnsiTheme="minorHAnsi" w:cstheme="minorHAnsi"/>
           <w:b/>
           <w:sz w:val="56"/>
@@ -92,6 +84,7 @@
         </w:rPr>
         <w:t xml:space="preserve"> </w:t>
       </w:r>
+      <w:proofErr w:type="spellStart"/>
       <w:r>
         <w:rPr>
           <w:rFonts w:asciiTheme="minorHAnsi" w:hAnsiTheme="minorHAnsi" w:cstheme="minorHAnsi"/>
@@ -110,7 +103,18 @@
           <w:szCs w:val="36"/>
           <w:lang w:val="en-US"/>
         </w:rPr>
-        <w:t>pape Abuja</w:t>
+        <w:t>pape</w:t>
+      </w:r>
+      <w:proofErr w:type="spellEnd"/>
+      <w:r>
+        <w:rPr>
+          <w:rFonts w:asciiTheme="minorHAnsi" w:hAnsiTheme="minorHAnsi" w:cstheme="minorHAnsi"/>
+          <w:b/>
+          <w:sz w:val="36"/>
+          <w:szCs w:val="36"/>
+          <w:lang w:val="en-US"/>
+        </w:rPr>
+        <w:t xml:space="preserve"> Abuja</w:t>
       </w:r>
       <w:r>
         <w:rPr>
@@ -554,6 +558,7 @@
         </w:rPr>
         <w:t xml:space="preserve"> </w:t>
       </w:r>
+      <w:proofErr w:type="spellStart"/>
       <w:r>
         <w:rPr>
           <w:rFonts w:asciiTheme="minorHAnsi" w:hAnsiTheme="minorHAnsi" w:cstheme="minorHAnsi"/>
@@ -562,6 +567,7 @@
         </w:rPr>
         <w:t>Olamaboro</w:t>
       </w:r>
+      <w:proofErr w:type="spellEnd"/>
     </w:p>
     <w:p>
       <w:pPr>
@@ -1208,8 +1214,17 @@
           <w:szCs w:val="32"/>
         </w:rPr>
         <w:tab/>
-        <w:t>CEO. Mike Kreation</w:t>
-      </w:r>
+        <w:t xml:space="preserve">CEO. Mike </w:t>
+      </w:r>
+      <w:proofErr w:type="spellStart"/>
+      <w:r>
+        <w:rPr>
+          <w:sz w:val="32"/>
+          <w:szCs w:val="32"/>
+        </w:rPr>
+        <w:t>Kreation</w:t>
+      </w:r>
+      <w:proofErr w:type="spellEnd"/>
       <w:r>
         <w:rPr>
           <w:sz w:val="32"/>
@@ -1231,8 +1246,17 @@
           <w:szCs w:val="32"/>
         </w:rPr>
         <w:tab/>
-        <w:t>CEO. Tomiverse</w:t>
-      </w:r>
+        <w:t xml:space="preserve">CEO. </w:t>
+      </w:r>
+      <w:proofErr w:type="spellStart"/>
+      <w:r>
+        <w:rPr>
+          <w:sz w:val="32"/>
+          <w:szCs w:val="32"/>
+        </w:rPr>
+        <w:t>Tomiverse</w:t>
+      </w:r>
+      <w:proofErr w:type="spellEnd"/>
     </w:p>
     <w:p>
       <w:pPr>
@@ -5646,6 +5670,7 @@
   <w:style w:type="character" w:default="1" w:styleId="DefaultParagraphFont">
     <w:name w:val="Default Paragraph Font"/>
     <w:uiPriority w:val="1"/>
+    <w:semiHidden/>
     <w:unhideWhenUsed/>
   </w:style>
   <w:style w:type="table" w:default="1" w:styleId="TableNormal">

</xml_diff>